<commit_message>
Final version of files
</commit_message>
<xml_diff>
--- a/System Requirements Document.docx
+++ b/System Requirements Document.docx
@@ -21,19 +21,64 @@
     </w:p>
     <w:p>
       <w:r>
-        <w:t xml:space="preserve">This document contains a project for implementing a web app attendance &amp; achievement recording system for a new cyber education start-up to replace the paper notebook recording system. The project contains several documents which outline, describe, explain, evaluate, and justify architectural and structural decisions made to streamline the project. It contains the requirements set by the cyber education start-up and provides </w:t>
+        <w:t>This document contains a project for implementing a web app attendance &amp; achievement recording system for a new cyber education start-up to replace the paper notebook recording system. The project contains several documents which outline, describe, explain, evaluate, and justify architectural and structural decisions made to streamline the project. It contains the requirements set by the cyber education start-up and provides</w:t>
       </w:r>
       <w:r>
         <w:rPr>
           <w:color w:val="FF0000"/>
         </w:rPr>
-        <w:t xml:space="preserve">a timeline for when the tasks should be completed by. Further functional, structural and behavioural models have been produced to help visualise stakeholders, processes and process flows throughout this project. </w:t>
+        <w:t xml:space="preserve">. Further </w:t>
       </w:r>
       <w:r>
         <w:rPr>
           <w:color w:val="FF0000"/>
         </w:rPr>
-        <w:t>(Adjust to this assignment)</w:t>
+        <w:t xml:space="preserve"> use case diagram</w:t>
+      </w:r>
+      <w:r>
+        <w:rPr>
+          <w:color w:val="FF0000"/>
+        </w:rPr>
+        <w:t>,</w:t>
+      </w:r>
+      <w:r>
+        <w:t xml:space="preserve"> </w:t>
+      </w:r>
+      <w:r>
+        <w:rPr>
+          <w:color w:val="FF0000"/>
+        </w:rPr>
+        <w:t>relational database schema</w:t>
+      </w:r>
+      <w:r>
+        <w:rPr>
+          <w:color w:val="FF0000"/>
+        </w:rPr>
+        <w:t xml:space="preserve">, activity diagram, class diagram, and a windows navigation diagram </w:t>
+      </w:r>
+      <w:r>
+        <w:rPr>
+          <w:color w:val="FF0000"/>
+        </w:rPr>
+        <w:t xml:space="preserve">have been produced to help visualise </w:t>
+      </w:r>
+      <w:r>
+        <w:rPr>
+          <w:color w:val="FF0000"/>
+        </w:rPr>
+        <w:t>the app</w:t>
+      </w:r>
+      <w:r>
+        <w:rPr>
+          <w:color w:val="FF0000"/>
+        </w:rPr>
+        <w:t xml:space="preserve"> processes and process </w:t>
+      </w:r>
+      <w:r>
+        <w:rPr>
+          <w:color w:val="FF0000"/>
+        </w:rPr>
+        <w:t>flow.</w:t>
       </w:r>
     </w:p>
     <w:p/>
@@ -357,7 +402,19 @@
               <w:rPr>
                 <w:color w:val="FF0000"/>
               </w:rPr>
-              <w:t>06/08/2020</w:t>
+              <w:t>06/</w:t>
+            </w:r>
+            <w:r>
+              <w:rPr>
+                <w:color w:val="FF0000"/>
+              </w:rPr>
+              <w:t>10</w:t>
+            </w:r>
+            <w:r>
+              <w:rPr>
+                <w:color w:val="FF0000"/>
+              </w:rPr>
+              <w:t>/2020</w:t>
             </w:r>
           </w:p>
         </w:tc>
@@ -416,7 +473,25 @@
               <w:rPr>
                 <w:color w:val="FF0000"/>
               </w:rPr>
-              <w:t>13/08/2020</w:t>
+              <w:t>02</w:t>
+            </w:r>
+            <w:r>
+              <w:rPr>
+                <w:color w:val="FF0000"/>
+              </w:rPr>
+              <w:t>/</w:t>
+            </w:r>
+            <w:r>
+              <w:rPr>
+                <w:color w:val="FF0000"/>
+              </w:rPr>
+              <w:t>11</w:t>
+            </w:r>
+            <w:r>
+              <w:rPr>
+                <w:color w:val="FF0000"/>
+              </w:rPr>
+              <w:t>/2020</w:t>
             </w:r>
           </w:p>
         </w:tc>
@@ -444,184 +519,7 @@
               <w:rPr>
                 <w:color w:val="FF0000"/>
               </w:rPr>
-              <w:t>Added risks for not going ahead with the project</w:t>
-            </w:r>
-          </w:p>
-        </w:tc>
-      </w:tr>
-      <w:tr>
-        <w:tc>
-          <w:tcPr>
-            <w:tcW w:w="1560" w:type="dxa"/>
-          </w:tcPr>
-          <w:p>
-            <w:r>
-              <w:t>0.3</w:t>
-            </w:r>
-          </w:p>
-        </w:tc>
-        <w:tc>
-          <w:tcPr>
-            <w:tcW w:w="1559" w:type="dxa"/>
-            <w:gridSpan w:val="2"/>
-          </w:tcPr>
-          <w:p>
-            <w:pPr>
-              <w:rPr>
-                <w:color w:val="FF0000"/>
-              </w:rPr>
-            </w:pPr>
-            <w:r>
-              <w:rPr>
-                <w:color w:val="FF0000"/>
-              </w:rPr>
-              <w:t>24/08/2020</w:t>
-            </w:r>
-          </w:p>
-        </w:tc>
-        <w:tc>
-          <w:tcPr>
-            <w:tcW w:w="1979" w:type="dxa"/>
-          </w:tcPr>
-          <w:p>
-            <w:r>
-              <w:t>Dale, William, Ben</w:t>
-            </w:r>
-          </w:p>
-        </w:tc>
-        <w:tc>
-          <w:tcPr>
-            <w:tcW w:w="5245" w:type="dxa"/>
-          </w:tcPr>
-          <w:p>
-            <w:pPr>
-              <w:rPr>
-                <w:color w:val="FF0000"/>
-              </w:rPr>
-            </w:pPr>
-            <w:r>
-              <w:rPr>
-                <w:color w:val="FF0000"/>
-              </w:rPr>
-              <w:t>Modified functional/non-functional requirements</w:t>
-            </w:r>
-          </w:p>
-        </w:tc>
-      </w:tr>
-      <w:tr>
-        <w:tc>
-          <w:tcPr>
-            <w:tcW w:w="1560" w:type="dxa"/>
-          </w:tcPr>
-          <w:p>
-            <w:r>
-              <w:t>0.4</w:t>
-            </w:r>
-          </w:p>
-        </w:tc>
-        <w:tc>
-          <w:tcPr>
-            <w:tcW w:w="1559" w:type="dxa"/>
-            <w:gridSpan w:val="2"/>
-          </w:tcPr>
-          <w:p>
-            <w:pPr>
-              <w:rPr>
-                <w:color w:val="FF0000"/>
-              </w:rPr>
-            </w:pPr>
-            <w:r>
-              <w:rPr>
-                <w:color w:val="FF0000"/>
-              </w:rPr>
-              <w:t>02/09/2020</w:t>
-            </w:r>
-          </w:p>
-        </w:tc>
-        <w:tc>
-          <w:tcPr>
-            <w:tcW w:w="1979" w:type="dxa"/>
-          </w:tcPr>
-          <w:p>
-            <w:r>
-              <w:t>Dale, William, Ben</w:t>
-            </w:r>
-          </w:p>
-        </w:tc>
-        <w:tc>
-          <w:tcPr>
-            <w:tcW w:w="5245" w:type="dxa"/>
-          </w:tcPr>
-          <w:p>
-            <w:pPr>
-              <w:rPr>
-                <w:color w:val="FF0000"/>
-              </w:rPr>
-            </w:pPr>
-            <w:r>
-              <w:rPr>
-                <w:color w:val="FF0000"/>
-              </w:rPr>
-              <w:t>Modified assumptions section</w:t>
-            </w:r>
-          </w:p>
-        </w:tc>
-      </w:tr>
-      <w:tr>
-        <w:tc>
-          <w:tcPr>
-            <w:tcW w:w="1560" w:type="dxa"/>
-          </w:tcPr>
-          <w:p>
-            <w:r>
-              <w:t>0.5</w:t>
-            </w:r>
-          </w:p>
-        </w:tc>
-        <w:tc>
-          <w:tcPr>
-            <w:tcW w:w="1559" w:type="dxa"/>
-            <w:gridSpan w:val="2"/>
-          </w:tcPr>
-          <w:p>
-            <w:pPr>
-              <w:rPr>
-                <w:color w:val="FF0000"/>
-              </w:rPr>
-            </w:pPr>
-            <w:r>
-              <w:rPr>
-                <w:color w:val="FF0000"/>
-              </w:rPr>
-              <w:t>15/09/2020</w:t>
-            </w:r>
-          </w:p>
-        </w:tc>
-        <w:tc>
-          <w:tcPr>
-            <w:tcW w:w="1979" w:type="dxa"/>
-          </w:tcPr>
-          <w:p>
-            <w:r>
-              <w:t>Dale, William, Ben</w:t>
-            </w:r>
-          </w:p>
-        </w:tc>
-        <w:tc>
-          <w:tcPr>
-            <w:tcW w:w="5245" w:type="dxa"/>
-          </w:tcPr>
-          <w:p>
-            <w:pPr>
-              <w:rPr>
-                <w:color w:val="FF0000"/>
-              </w:rPr>
-            </w:pPr>
-            <w:r>
-              <w:rPr>
-                <w:color w:val="FF0000"/>
-              </w:rPr>
-              <w:t>Changed document layout</w:t>
+              <w:t>Added Constraints</w:t>
             </w:r>
           </w:p>
         </w:tc>
@@ -759,7 +657,10 @@
           </w:tcPr>
           <w:p>
             <w:r>
-              <w:t>0.5</w:t>
+              <w:t>0.</w:t>
+            </w:r>
+            <w:r>
+              <w:t>2</w:t>
             </w:r>
           </w:p>
         </w:tc>
@@ -778,7 +679,25 @@
               <w:rPr>
                 <w:color w:val="FF0000"/>
               </w:rPr>
-              <w:t>16/09/2020</w:t>
+              <w:t>02</w:t>
+            </w:r>
+            <w:r>
+              <w:rPr>
+                <w:color w:val="FF0000"/>
+              </w:rPr>
+              <w:t>/</w:t>
+            </w:r>
+            <w:r>
+              <w:rPr>
+                <w:color w:val="FF0000"/>
+              </w:rPr>
+              <w:t>11</w:t>
+            </w:r>
+            <w:r>
+              <w:rPr>
+                <w:color w:val="FF0000"/>
+              </w:rPr>
+              <w:t>/2020</w:t>
             </w:r>
           </w:p>
         </w:tc>
@@ -796,7 +715,7 @@
               <w:rPr>
                 <w:color w:val="FF0000"/>
               </w:rPr>
-              <w:t>T.Wilkins</w:t>
+              <w:t>Dale Shepherd</w:t>
             </w:r>
           </w:p>
         </w:tc>
@@ -946,13 +865,19 @@
         </w:tc>
       </w:tr>
       <w:tr>
+        <w:trPr>
+          <w:trHeight w:val="323"/>
+        </w:trPr>
         <w:tc>
           <w:tcPr>
             <w:tcW w:w="1560" w:type="dxa"/>
           </w:tcPr>
           <w:p>
             <w:r>
-              <w:t>0.5</w:t>
+              <w:t>0.</w:t>
+            </w:r>
+            <w:r>
+              <w:t>2</w:t>
             </w:r>
           </w:p>
         </w:tc>
@@ -971,7 +896,25 @@
               <w:rPr>
                 <w:color w:val="FF0000"/>
               </w:rPr>
-              <w:t>17/09/2020</w:t>
+              <w:t>02</w:t>
+            </w:r>
+            <w:r>
+              <w:rPr>
+                <w:color w:val="FF0000"/>
+              </w:rPr>
+              <w:t>/</w:t>
+            </w:r>
+            <w:r>
+              <w:rPr>
+                <w:color w:val="FF0000"/>
+              </w:rPr>
+              <w:t>11</w:t>
+            </w:r>
+            <w:r>
+              <w:rPr>
+                <w:color w:val="FF0000"/>
+              </w:rPr>
+              <w:t>/2020</w:t>
             </w:r>
           </w:p>
         </w:tc>
@@ -989,7 +932,7 @@
               <w:rPr>
                 <w:color w:val="FF0000"/>
               </w:rPr>
-              <w:t>J.Terry</w:t>
+              <w:t>William, Ben</w:t>
             </w:r>
           </w:p>
         </w:tc>
@@ -1007,7 +950,7 @@
               <w:rPr>
                 <w:color w:val="FF0000"/>
               </w:rPr>
-              <w:t>Chief Executive Officer River and Creek</w:t>
+              <w:t>Project Managers</w:t>
             </w:r>
           </w:p>
         </w:tc>
@@ -1069,7 +1012,13 @@
         <w:t xml:space="preserve"> new </w:t>
       </w:r>
       <w:r>
-        <w:t>attendance record system that helps teachers manage student attendance and achievement records by storing details in a SQLite database</w:t>
+        <w:t xml:space="preserve">attendance record system that helps teachers manage student attendance and achievement records by storing details in </w:t>
+      </w:r>
+      <w:r>
+        <w:t>an</w:t>
+      </w:r>
+      <w:r>
+        <w:t xml:space="preserve"> SQLite database</w:t>
       </w:r>
       <w:r>
         <w:rPr>
@@ -1105,11 +1054,7 @@
         <w:t xml:space="preserve">The proposed </w:t>
       </w:r>
       <w:r>
-        <w:t xml:space="preserve">implementation of a web app attendance recording system seeks to help teachers manage student attendance and achievement records by storing details in a SQLite database. This </w:t>
-      </w:r>
-      <w:r>
-        <w:lastRenderedPageBreak/>
-        <w:t>would eliminate the current process of having to go through paper notes each week to update the achievement record, and instead would be updated automatically by the web app.</w:t>
+        <w:t>implementation of a web app attendance recording system seeks to help teachers manage student attendance and achievement records by storing details in a SQLite database. This would eliminate the current process of having to go through paper notes each week to update the achievement record, and instead would be updated automatically by the web app.</w:t>
       </w:r>
     </w:p>
     <w:p>
@@ -1127,6 +1072,7 @@
           <w:sz w:val="24"/>
           <w:szCs w:val="24"/>
         </w:rPr>
+        <w:lastRenderedPageBreak/>
         <w:t>Assumptions</w:t>
       </w:r>
     </w:p>
@@ -1261,7 +1207,65 @@
         <w:rPr>
           <w:rFonts w:asciiTheme="minorHAnsi" w:hAnsiTheme="minorHAnsi" w:cstheme="minorHAnsi"/>
         </w:rPr>
-        <w:t xml:space="preserve"> </w:t>
+        <w:t>Setting up SQL database, couldn’t set up SQLite, used mySQL (UNSW based database).</w:t>
+      </w:r>
+    </w:p>
+    <w:p>
+      <w:pPr>
+        <w:pStyle w:val="BodyText"/>
+        <w:rPr>
+          <w:rFonts w:asciiTheme="minorHAnsi" w:hAnsiTheme="minorHAnsi" w:cstheme="minorHAnsi"/>
+        </w:rPr>
+      </w:pPr>
+      <w:r>
+        <w:rPr>
+          <w:rFonts w:asciiTheme="minorHAnsi" w:hAnsiTheme="minorHAnsi" w:cstheme="minorHAnsi"/>
+        </w:rPr>
+        <w:t>SQLite now</w:t>
+      </w:r>
+      <w:r>
+        <w:rPr>
+          <w:rFonts w:asciiTheme="minorHAnsi" w:hAnsiTheme="minorHAnsi" w:cstheme="minorHAnsi"/>
+        </w:rPr>
+        <w:t>.</w:t>
+      </w:r>
+    </w:p>
+    <w:p>
+      <w:pPr>
+        <w:pStyle w:val="BodyText"/>
+        <w:rPr>
+          <w:rFonts w:asciiTheme="minorHAnsi" w:hAnsiTheme="minorHAnsi" w:cstheme="minorHAnsi"/>
+        </w:rPr>
+      </w:pPr>
+      <w:r>
+        <w:rPr>
+          <w:rFonts w:asciiTheme="minorHAnsi" w:hAnsiTheme="minorHAnsi" w:cstheme="minorHAnsi"/>
+        </w:rPr>
+        <w:t xml:space="preserve">Java </w:t>
+      </w:r>
+      <w:r>
+        <w:rPr>
+          <w:rFonts w:asciiTheme="minorHAnsi" w:hAnsiTheme="minorHAnsi" w:cstheme="minorHAnsi"/>
+        </w:rPr>
+        <w:t>(</w:t>
+      </w:r>
+      <w:r>
+        <w:rPr>
+          <w:rFonts w:asciiTheme="minorHAnsi" w:hAnsiTheme="minorHAnsi" w:cstheme="minorHAnsi"/>
+        </w:rPr>
+        <w:t>maven</w:t>
+      </w:r>
+      <w:r>
+        <w:rPr>
+          <w:rFonts w:asciiTheme="minorHAnsi" w:hAnsiTheme="minorHAnsi" w:cstheme="minorHAnsi"/>
+        </w:rPr>
+        <w:t>)</w:t>
+      </w:r>
+      <w:r>
+        <w:rPr>
+          <w:rFonts w:asciiTheme="minorHAnsi" w:hAnsiTheme="minorHAnsi" w:cstheme="minorHAnsi"/>
+        </w:rPr>
+        <w:t xml:space="preserve"> connector wasn’t compatible</w:t>
       </w:r>
     </w:p>
     <w:p>
@@ -1504,10 +1508,13 @@
     </w:p>
     <w:p>
       <w:r>
-        <w:t xml:space="preserve">By maintaining the status quo, this will risk </w:t>
-      </w:r>
-      <w:r>
-        <w:t>…</w:t>
+        <w:t xml:space="preserve">By maintaining the status quo, this will </w:t>
+      </w:r>
+      <w:r>
+        <w:t>pose</w:t>
+      </w:r>
+      <w:r>
+        <w:t xml:space="preserve"> higher risk of loss of attendance records.</w:t>
       </w:r>
       <w:r>
         <w:t xml:space="preserve">  </w:t>

</xml_diff>